<commit_message>
Added Project Plan v0.1 and Directory for Pavle's sections done in Google Doc.
Project Plan v0.1 only lightly formatted, with a Table of Contents.
Section 8 is complete.
</commit_message>
<xml_diff>
--- a/Deliverables/3. Project Plan & Team Charter/Project Plan/COMP3059 Project Plan - Team Charter Template.docx
+++ b/Deliverables/3. Project Plan & Team Charter/Project Plan/COMP3059 Project Plan - Team Charter Template.docx
@@ -6133,13 +6133,7 @@
     </w:p>
     <w:p>
       <w:pPr>
-        <w:shd w:val="clear" w:color="auto" w:fill="FFFFFF"/>
-        <w:rPr>
-          <w:rFonts w:ascii="Calibri" w:hAnsi="Calibri"/>
-          <w:b/>
-          <w:color w:val="000000"/>
-          <w:sz w:val="32"/>
-          <w:szCs w:val="32"/>
+        <w:rPr>
           <w:shd w:val="clear" w:color="auto" w:fill="FFFFFF"/>
         </w:rPr>
       </w:pPr>
@@ -6280,7 +6274,7 @@
         <w:sz w:val="20"/>
         <w:szCs w:val="20"/>
       </w:rPr>
-      <w:t>9</w:t>
+      <w:t>8</w:t>
     </w:r>
     <w:r>
       <w:rPr>

</xml_diff>